<commit_message>
Updated search script, fixed problem 3 definition
</commit_message>
<xml_diff>
--- a/heuristic_analysis.docx
+++ b/heuristic_analysis.docx
@@ -46,47 +46,7 @@
           <w:sz w:val="18"/>
           <w:szCs w:val="18"/>
         </w:rPr>
-        <w:t>Run uninformed planning searches for air_cargo_p1, air_cargo_p2, and air_cargo_p3; provide metrics on number of node expansions required, number of goal tests, time elapsed, and optimality of solution for each search algorithm. Include the result of at least three of these searches, including breadth-first and depth-first, in your write-up (</w:t>
-      </w:r>
-      <w:proofErr w:type="spellStart"/>
-      <w:r>
-        <w:rPr>
-          <w:rFonts w:ascii="Menlo" w:hAnsi="Menlo" w:cs="Menlo"/>
-          <w:color w:val="000000"/>
-          <w:sz w:val="18"/>
-          <w:szCs w:val="18"/>
-        </w:rPr>
-        <w:t>breadth_first_search</w:t>
-      </w:r>
-      <w:proofErr w:type="spellEnd"/>
-      <w:r>
-        <w:rPr>
-          <w:rFonts w:ascii="Menlo" w:hAnsi="Menlo" w:cs="Menlo"/>
-          <w:color w:val="000000"/>
-          <w:sz w:val="18"/>
-          <w:szCs w:val="18"/>
-        </w:rPr>
-        <w:t xml:space="preserve"> and </w:t>
-      </w:r>
-      <w:proofErr w:type="spellStart"/>
-      <w:r>
-        <w:rPr>
-          <w:rFonts w:ascii="Menlo" w:hAnsi="Menlo" w:cs="Menlo"/>
-          <w:color w:val="000000"/>
-          <w:sz w:val="18"/>
-          <w:szCs w:val="18"/>
-        </w:rPr>
-        <w:t>depth_first_graph_search</w:t>
-      </w:r>
-      <w:proofErr w:type="spellEnd"/>
-      <w:r>
-        <w:rPr>
-          <w:rFonts w:ascii="Menlo" w:hAnsi="Menlo" w:cs="Menlo"/>
-          <w:color w:val="000000"/>
-          <w:sz w:val="18"/>
-          <w:szCs w:val="18"/>
-        </w:rPr>
-        <w:t>).</w:t>
+        <w:t>Run uninformed planning searches for air_cargo_p1, air_cargo_p2, and air_cargo_p3; provide metrics on number of node expansions required, number of goal tests, time elapsed, and optimality of solution for each search algorithm. Include the result of at least three of these searches, including breadth-first and depth-first, in your write-up (breadth_first_search and depth_first_graph_search).</w:t>
       </w:r>
       <w:r>
         <w:rPr>
@@ -472,7 +432,6 @@
                 <w:szCs w:val="18"/>
               </w:rPr>
             </w:pPr>
-            <w:proofErr w:type="spellStart"/>
             <w:r>
               <w:rPr>
                 <w:rFonts w:ascii="Menlo" w:hAnsi="Menlo" w:cs="Menlo"/>
@@ -482,7 +441,6 @@
               </w:rPr>
               <w:t>Breadth_first_search</w:t>
             </w:r>
-            <w:proofErr w:type="spellEnd"/>
           </w:p>
         </w:tc>
         <w:tc>
@@ -1003,7 +961,6 @@
                 <w:szCs w:val="18"/>
               </w:rPr>
             </w:pPr>
-            <w:proofErr w:type="spellStart"/>
             <w:r>
               <w:rPr>
                 <w:rFonts w:ascii="Menlo" w:hAnsi="Menlo" w:cs="Menlo"/>
@@ -1013,7 +970,6 @@
               </w:rPr>
               <w:t>astar_search</w:t>
             </w:r>
-            <w:proofErr w:type="spellEnd"/>
             <w:r>
               <w:rPr>
                 <w:rFonts w:ascii="Menlo" w:hAnsi="Menlo" w:cs="Menlo"/>
@@ -1277,7 +1233,6 @@
                 <w:szCs w:val="22"/>
               </w:rPr>
             </w:pPr>
-            <w:proofErr w:type="spellStart"/>
             <w:r>
               <w:rPr>
                 <w:rFonts w:ascii="Menlo" w:hAnsi="Menlo" w:cs="Menlo"/>
@@ -1287,7 +1242,6 @@
               </w:rPr>
               <w:t>Breadth_first_search</w:t>
             </w:r>
-            <w:proofErr w:type="spellEnd"/>
           </w:p>
         </w:tc>
         <w:tc>
@@ -1805,7 +1759,6 @@
                 <w:szCs w:val="22"/>
               </w:rPr>
             </w:pPr>
-            <w:proofErr w:type="spellStart"/>
             <w:r>
               <w:rPr>
                 <w:rFonts w:ascii="Menlo" w:hAnsi="Menlo" w:cs="Menlo"/>
@@ -1815,7 +1768,6 @@
               </w:rPr>
               <w:t>astar_search</w:t>
             </w:r>
-            <w:proofErr w:type="spellEnd"/>
             <w:r>
               <w:rPr>
                 <w:rFonts w:ascii="Menlo" w:hAnsi="Menlo" w:cs="Menlo"/>
@@ -2088,7 +2040,6 @@
                 <w:szCs w:val="22"/>
               </w:rPr>
             </w:pPr>
-            <w:proofErr w:type="spellStart"/>
             <w:r>
               <w:rPr>
                 <w:rFonts w:ascii="Menlo" w:hAnsi="Menlo" w:cs="Menlo"/>
@@ -2098,7 +2049,6 @@
               </w:rPr>
               <w:t>Breadth_first_search</w:t>
             </w:r>
-            <w:proofErr w:type="spellEnd"/>
           </w:p>
         </w:tc>
         <w:tc>
@@ -2625,7 +2575,6 @@
                 <w:szCs w:val="22"/>
               </w:rPr>
             </w:pPr>
-            <w:proofErr w:type="spellStart"/>
             <w:r>
               <w:rPr>
                 <w:rFonts w:ascii="Menlo" w:hAnsi="Menlo" w:cs="Menlo"/>
@@ -2635,7 +2584,6 @@
               </w:rPr>
               <w:t>astar_search</w:t>
             </w:r>
-            <w:proofErr w:type="spellEnd"/>
             <w:r>
               <w:rPr>
                 <w:rFonts w:ascii="Menlo" w:hAnsi="Menlo" w:cs="Menlo"/>
@@ -2879,27 +2827,7 @@
           <w:sz w:val="18"/>
           <w:szCs w:val="18"/>
         </w:rPr>
-        <w:t xml:space="preserve">finally </w:t>
-      </w:r>
-      <w:proofErr w:type="spellStart"/>
-      <w:r>
-        <w:rPr>
-          <w:rFonts w:ascii="Menlo" w:hAnsi="Menlo" w:cs="Menlo"/>
-          <w:color w:val="000000"/>
-          <w:sz w:val="18"/>
-          <w:szCs w:val="18"/>
-        </w:rPr>
-        <w:t>astar_search</w:t>
-      </w:r>
-      <w:proofErr w:type="spellEnd"/>
-      <w:r>
-        <w:rPr>
-          <w:rFonts w:ascii="Menlo" w:hAnsi="Menlo" w:cs="Menlo"/>
-          <w:color w:val="000000"/>
-          <w:sz w:val="18"/>
-          <w:szCs w:val="18"/>
-        </w:rPr>
-        <w:t xml:space="preserve"> h_1; for P3 the order is revised, with br</w:t>
+        <w:t>finally astar_search h_1; for P3 the order is revised, with br</w:t>
       </w:r>
       <w:r>
         <w:rPr>
@@ -2908,27 +2836,7 @@
           <w:sz w:val="18"/>
           <w:szCs w:val="18"/>
         </w:rPr>
-        <w:t xml:space="preserve">eadth-first search most optimal, followed by </w:t>
-      </w:r>
-      <w:proofErr w:type="spellStart"/>
-      <w:r>
-        <w:rPr>
-          <w:rFonts w:ascii="Menlo" w:hAnsi="Menlo" w:cs="Menlo"/>
-          <w:color w:val="000000"/>
-          <w:sz w:val="18"/>
-          <w:szCs w:val="18"/>
-        </w:rPr>
-        <w:t>astar_search</w:t>
-      </w:r>
-      <w:proofErr w:type="spellEnd"/>
-      <w:r>
-        <w:rPr>
-          <w:rFonts w:ascii="Menlo" w:hAnsi="Menlo" w:cs="Menlo"/>
-          <w:color w:val="000000"/>
-          <w:sz w:val="18"/>
-          <w:szCs w:val="18"/>
-        </w:rPr>
-        <w:t xml:space="preserve"> h1 and finally </w:t>
+        <w:t xml:space="preserve">eadth-first search most optimal, followed by astar_search h1 and finally </w:t>
       </w:r>
     </w:p>
     <w:p>
@@ -3037,27 +2945,7 @@
           <w:sz w:val="22"/>
           <w:szCs w:val="22"/>
         </w:rPr>
-        <w:t xml:space="preserve">    8. </w:t>
-      </w:r>
-      <w:proofErr w:type="spellStart"/>
-      <w:r>
-        <w:rPr>
-          <w:rFonts w:ascii="Menlo" w:hAnsi="Menlo" w:cs="Menlo"/>
-          <w:color w:val="000000"/>
-          <w:sz w:val="22"/>
-          <w:szCs w:val="22"/>
-        </w:rPr>
-        <w:t>astar_search</w:t>
-      </w:r>
-      <w:proofErr w:type="spellEnd"/>
-      <w:r>
-        <w:rPr>
-          <w:rFonts w:ascii="Menlo" w:hAnsi="Menlo" w:cs="Menlo"/>
-          <w:color w:val="000000"/>
-          <w:sz w:val="22"/>
-          <w:szCs w:val="22"/>
-        </w:rPr>
-        <w:t xml:space="preserve"> h_1</w:t>
+        <w:t xml:space="preserve">    8. astar_search h_1</w:t>
       </w:r>
     </w:p>
     <w:p>
@@ -3094,39 +2982,8 @@
           <w:sz w:val="22"/>
           <w:szCs w:val="22"/>
         </w:rPr>
-        <w:t xml:space="preserve">    9. </w:t>
+        <w:t xml:space="preserve">    9. astar_search h_ignore_preconditions</w:t>
       </w:r>
-      <w:proofErr w:type="spellStart"/>
-      <w:r>
-        <w:rPr>
-          <w:rFonts w:ascii="Menlo" w:hAnsi="Menlo" w:cs="Menlo"/>
-          <w:color w:val="000000"/>
-          <w:sz w:val="22"/>
-          <w:szCs w:val="22"/>
-        </w:rPr>
-        <w:t>astar_search</w:t>
-      </w:r>
-      <w:proofErr w:type="spellEnd"/>
-      <w:r>
-        <w:rPr>
-          <w:rFonts w:ascii="Menlo" w:hAnsi="Menlo" w:cs="Menlo"/>
-          <w:color w:val="000000"/>
-          <w:sz w:val="22"/>
-          <w:szCs w:val="22"/>
-        </w:rPr>
-        <w:t xml:space="preserve"> </w:t>
-      </w:r>
-      <w:proofErr w:type="spellStart"/>
-      <w:r>
-        <w:rPr>
-          <w:rFonts w:ascii="Menlo" w:hAnsi="Menlo" w:cs="Menlo"/>
-          <w:color w:val="000000"/>
-          <w:sz w:val="22"/>
-          <w:szCs w:val="22"/>
-        </w:rPr>
-        <w:t>h_ignore_preconditions</w:t>
-      </w:r>
-      <w:proofErr w:type="spellEnd"/>
     </w:p>
     <w:p>
       <w:pPr>
@@ -3144,39 +3001,8 @@
           <w:sz w:val="22"/>
           <w:szCs w:val="22"/>
         </w:rPr>
-        <w:t xml:space="preserve">    10. </w:t>
+        <w:t xml:space="preserve">    10. astar_search h_pg_levelsum</w:t>
       </w:r>
-      <w:proofErr w:type="spellStart"/>
-      <w:r>
-        <w:rPr>
-          <w:rFonts w:ascii="Menlo" w:hAnsi="Menlo" w:cs="Menlo"/>
-          <w:color w:val="000000"/>
-          <w:sz w:val="22"/>
-          <w:szCs w:val="22"/>
-        </w:rPr>
-        <w:t>astar_search</w:t>
-      </w:r>
-      <w:proofErr w:type="spellEnd"/>
-      <w:r>
-        <w:rPr>
-          <w:rFonts w:ascii="Menlo" w:hAnsi="Menlo" w:cs="Menlo"/>
-          <w:color w:val="000000"/>
-          <w:sz w:val="22"/>
-          <w:szCs w:val="22"/>
-        </w:rPr>
-        <w:t xml:space="preserve"> </w:t>
-      </w:r>
-      <w:proofErr w:type="spellStart"/>
-      <w:r>
-        <w:rPr>
-          <w:rFonts w:ascii="Menlo" w:hAnsi="Menlo" w:cs="Menlo"/>
-          <w:color w:val="000000"/>
-          <w:sz w:val="22"/>
-          <w:szCs w:val="22"/>
-        </w:rPr>
-        <w:t>h_pg_levelsum</w:t>
-      </w:r>
-      <w:proofErr w:type="spellEnd"/>
     </w:p>
     <w:p>
       <w:pPr>
@@ -3316,25 +3142,14 @@
             <w:tcW w:w="3130" w:type="dxa"/>
           </w:tcPr>
           <w:p>
-            <w:proofErr w:type="spellStart"/>
-            <w:r>
-              <w:rPr>
-                <w:rFonts w:ascii="Menlo" w:hAnsi="Menlo" w:cs="Menlo"/>
-                <w:color w:val="000000"/>
-                <w:sz w:val="22"/>
-                <w:szCs w:val="22"/>
-              </w:rPr>
-              <w:t>astar_search</w:t>
-            </w:r>
-            <w:proofErr w:type="spellEnd"/>
-            <w:r>
-              <w:rPr>
-                <w:rFonts w:ascii="Menlo" w:hAnsi="Menlo" w:cs="Menlo"/>
-                <w:color w:val="000000"/>
-                <w:sz w:val="22"/>
-                <w:szCs w:val="22"/>
-              </w:rPr>
-              <w:t xml:space="preserve"> h_1</w:t>
+            <w:r>
+              <w:rPr>
+                <w:rFonts w:ascii="Menlo" w:hAnsi="Menlo" w:cs="Menlo"/>
+                <w:color w:val="000000"/>
+                <w:sz w:val="22"/>
+                <w:szCs w:val="22"/>
+              </w:rPr>
+              <w:t>astar_search h_1</w:t>
             </w:r>
           </w:p>
         </w:tc>
@@ -3406,37 +3221,15 @@
             <w:tcW w:w="3130" w:type="dxa"/>
           </w:tcPr>
           <w:p>
-            <w:proofErr w:type="spellStart"/>
-            <w:r>
-              <w:rPr>
-                <w:rFonts w:ascii="Menlo" w:hAnsi="Menlo" w:cs="Menlo"/>
-                <w:color w:val="000000"/>
-                <w:sz w:val="22"/>
-                <w:szCs w:val="22"/>
-              </w:rPr>
-              <w:t>astar_search</w:t>
-            </w:r>
-            <w:proofErr w:type="spellEnd"/>
-            <w:r>
-              <w:rPr>
-                <w:rFonts w:ascii="Menlo" w:hAnsi="Menlo" w:cs="Menlo"/>
-                <w:color w:val="000000"/>
-                <w:sz w:val="22"/>
-                <w:szCs w:val="22"/>
-              </w:rPr>
-              <w:t xml:space="preserve"> </w:t>
-            </w:r>
-            <w:proofErr w:type="spellStart"/>
-            <w:r>
-              <w:rPr>
-                <w:rFonts w:ascii="Menlo" w:hAnsi="Menlo" w:cs="Menlo"/>
-                <w:color w:val="000000"/>
-                <w:sz w:val="22"/>
-                <w:szCs w:val="22"/>
-              </w:rPr>
-              <w:t>h_ignore_preconditions</w:t>
-            </w:r>
-            <w:proofErr w:type="spellEnd"/>
+            <w:r>
+              <w:rPr>
+                <w:rFonts w:ascii="Menlo" w:hAnsi="Menlo" w:cs="Menlo"/>
+                <w:color w:val="000000"/>
+                <w:sz w:val="22"/>
+                <w:szCs w:val="22"/>
+              </w:rPr>
+              <w:t>astar_search h_ignore_preconditions</w:t>
+            </w:r>
           </w:p>
         </w:tc>
         <w:tc>
@@ -3492,37 +3285,15 @@
             <w:tcW w:w="3130" w:type="dxa"/>
           </w:tcPr>
           <w:p>
-            <w:proofErr w:type="spellStart"/>
-            <w:r>
-              <w:rPr>
-                <w:rFonts w:ascii="Menlo" w:hAnsi="Menlo" w:cs="Menlo"/>
-                <w:color w:val="000000"/>
-                <w:sz w:val="22"/>
-                <w:szCs w:val="22"/>
-              </w:rPr>
-              <w:t>astar_search</w:t>
-            </w:r>
-            <w:proofErr w:type="spellEnd"/>
-            <w:r>
-              <w:rPr>
-                <w:rFonts w:ascii="Menlo" w:hAnsi="Menlo" w:cs="Menlo"/>
-                <w:color w:val="000000"/>
-                <w:sz w:val="22"/>
-                <w:szCs w:val="22"/>
-              </w:rPr>
-              <w:t xml:space="preserve"> </w:t>
-            </w:r>
-            <w:proofErr w:type="spellStart"/>
-            <w:r>
-              <w:rPr>
-                <w:rFonts w:ascii="Menlo" w:hAnsi="Menlo" w:cs="Menlo"/>
-                <w:color w:val="000000"/>
-                <w:sz w:val="22"/>
-                <w:szCs w:val="22"/>
-              </w:rPr>
-              <w:t>h_pg_levelsum</w:t>
-            </w:r>
-            <w:proofErr w:type="spellEnd"/>
+            <w:r>
+              <w:rPr>
+                <w:rFonts w:ascii="Menlo" w:hAnsi="Menlo" w:cs="Menlo"/>
+                <w:color w:val="000000"/>
+                <w:sz w:val="22"/>
+                <w:szCs w:val="22"/>
+              </w:rPr>
+              <w:t>astar_search h_pg_levelsum</w:t>
+            </w:r>
           </w:p>
         </w:tc>
         <w:tc>
@@ -3593,25 +3364,14 @@
             <w:tcW w:w="3130" w:type="dxa"/>
           </w:tcPr>
           <w:p>
-            <w:proofErr w:type="spellStart"/>
-            <w:r>
-              <w:rPr>
-                <w:rFonts w:ascii="Menlo" w:hAnsi="Menlo" w:cs="Menlo"/>
-                <w:color w:val="000000"/>
-                <w:sz w:val="22"/>
-                <w:szCs w:val="22"/>
-              </w:rPr>
-              <w:t>astar_search</w:t>
-            </w:r>
-            <w:proofErr w:type="spellEnd"/>
-            <w:r>
-              <w:rPr>
-                <w:rFonts w:ascii="Menlo" w:hAnsi="Menlo" w:cs="Menlo"/>
-                <w:color w:val="000000"/>
-                <w:sz w:val="22"/>
-                <w:szCs w:val="22"/>
-              </w:rPr>
-              <w:t xml:space="preserve"> h_1</w:t>
+            <w:r>
+              <w:rPr>
+                <w:rFonts w:ascii="Menlo" w:hAnsi="Menlo" w:cs="Menlo"/>
+                <w:color w:val="000000"/>
+                <w:sz w:val="22"/>
+                <w:szCs w:val="22"/>
+              </w:rPr>
+              <w:t>astar_search h_1</w:t>
             </w:r>
           </w:p>
         </w:tc>
@@ -3695,37 +3455,15 @@
             <w:tcW w:w="3130" w:type="dxa"/>
           </w:tcPr>
           <w:p>
-            <w:proofErr w:type="spellStart"/>
-            <w:r>
-              <w:rPr>
-                <w:rFonts w:ascii="Menlo" w:hAnsi="Menlo" w:cs="Menlo"/>
-                <w:color w:val="000000"/>
-                <w:sz w:val="22"/>
-                <w:szCs w:val="22"/>
-              </w:rPr>
-              <w:t>astar_search</w:t>
-            </w:r>
-            <w:proofErr w:type="spellEnd"/>
-            <w:r>
-              <w:rPr>
-                <w:rFonts w:ascii="Menlo" w:hAnsi="Menlo" w:cs="Menlo"/>
-                <w:color w:val="000000"/>
-                <w:sz w:val="22"/>
-                <w:szCs w:val="22"/>
-              </w:rPr>
-              <w:t xml:space="preserve"> </w:t>
-            </w:r>
-            <w:proofErr w:type="spellStart"/>
-            <w:r>
-              <w:rPr>
-                <w:rFonts w:ascii="Menlo" w:hAnsi="Menlo" w:cs="Menlo"/>
-                <w:color w:val="000000"/>
-                <w:sz w:val="22"/>
-                <w:szCs w:val="22"/>
-              </w:rPr>
-              <w:t>h_ignore_preconditions</w:t>
-            </w:r>
-            <w:proofErr w:type="spellEnd"/>
+            <w:r>
+              <w:rPr>
+                <w:rFonts w:ascii="Menlo" w:hAnsi="Menlo" w:cs="Menlo"/>
+                <w:color w:val="000000"/>
+                <w:sz w:val="22"/>
+                <w:szCs w:val="22"/>
+              </w:rPr>
+              <w:t>astar_search h_ignore_preconditions</w:t>
+            </w:r>
           </w:p>
         </w:tc>
         <w:tc>
@@ -3781,6 +3519,9 @@
         </w:tc>
       </w:tr>
       <w:tr>
+        <w:trPr>
+          <w:trHeight w:val="539"/>
+        </w:trPr>
         <w:tc>
           <w:tcPr>
             <w:tcW w:w="1184" w:type="dxa"/>
@@ -3796,37 +3537,15 @@
             <w:tcW w:w="3130" w:type="dxa"/>
           </w:tcPr>
           <w:p>
-            <w:proofErr w:type="spellStart"/>
-            <w:r>
-              <w:rPr>
-                <w:rFonts w:ascii="Menlo" w:hAnsi="Menlo" w:cs="Menlo"/>
-                <w:color w:val="000000"/>
-                <w:sz w:val="22"/>
-                <w:szCs w:val="22"/>
-              </w:rPr>
-              <w:t>astar_search</w:t>
-            </w:r>
-            <w:proofErr w:type="spellEnd"/>
-            <w:r>
-              <w:rPr>
-                <w:rFonts w:ascii="Menlo" w:hAnsi="Menlo" w:cs="Menlo"/>
-                <w:color w:val="000000"/>
-                <w:sz w:val="22"/>
-                <w:szCs w:val="22"/>
-              </w:rPr>
-              <w:t xml:space="preserve"> </w:t>
-            </w:r>
-            <w:proofErr w:type="spellStart"/>
-            <w:r>
-              <w:rPr>
-                <w:rFonts w:ascii="Menlo" w:hAnsi="Menlo" w:cs="Menlo"/>
-                <w:color w:val="000000"/>
-                <w:sz w:val="22"/>
-                <w:szCs w:val="22"/>
-              </w:rPr>
-              <w:t>h_pg_levelsum</w:t>
-            </w:r>
-            <w:proofErr w:type="spellEnd"/>
+            <w:r>
+              <w:rPr>
+                <w:rFonts w:ascii="Menlo" w:hAnsi="Menlo" w:cs="Menlo"/>
+                <w:color w:val="000000"/>
+                <w:sz w:val="22"/>
+                <w:szCs w:val="22"/>
+              </w:rPr>
+              <w:t>astar_search h_pg_levelsum</w:t>
+            </w:r>
           </w:p>
         </w:tc>
         <w:tc>
@@ -3834,21 +3553,126 @@
             <w:tcW w:w="1392" w:type="dxa"/>
           </w:tcPr>
           <w:p>
+            <w:r>
+              <w:t>1462</w:t>
+            </w:r>
+          </w:p>
+        </w:tc>
+        <w:tc>
+          <w:tcPr>
+            <w:tcW w:w="1044" w:type="dxa"/>
+          </w:tcPr>
+          <w:p>
+            <w:r>
+              <w:t>1464</w:t>
+            </w:r>
+          </w:p>
+        </w:tc>
+        <w:tc>
+          <w:tcPr>
+            <w:tcW w:w="1207" w:type="dxa"/>
+          </w:tcPr>
+          <w:p>
+            <w:r>
+              <w:t>549.43</w:t>
+            </w:r>
+            <w:r>
+              <w:t>3 s</w:t>
+            </w:r>
+          </w:p>
+        </w:tc>
+        <w:tc>
+          <w:tcPr>
+            <w:tcW w:w="1393" w:type="dxa"/>
+          </w:tcPr>
+          <w:p/>
+        </w:tc>
+      </w:tr>
+      <w:tr>
+        <w:tc>
+          <w:tcPr>
+            <w:tcW w:w="1184" w:type="dxa"/>
+          </w:tcPr>
+          <w:p>
+            <w:r>
+              <w:t>P3</w:t>
+            </w:r>
+          </w:p>
+        </w:tc>
+        <w:tc>
+          <w:tcPr>
+            <w:tcW w:w="3130" w:type="dxa"/>
+          </w:tcPr>
+          <w:p>
+            <w:r>
+              <w:rPr>
+                <w:rFonts w:ascii="Menlo" w:hAnsi="Menlo" w:cs="Menlo"/>
+                <w:color w:val="000000"/>
+                <w:sz w:val="22"/>
+                <w:szCs w:val="22"/>
+              </w:rPr>
+              <w:t>astar_search h_1</w:t>
+            </w:r>
+          </w:p>
+        </w:tc>
+        <w:tc>
+          <w:tcPr>
+            <w:tcW w:w="1392" w:type="dxa"/>
+          </w:tcPr>
+          <w:p>
+            <w:r>
+              <w:rPr>
+                <w:rFonts w:ascii="Menlo" w:hAnsi="Menlo" w:cs="Menlo"/>
+                <w:color w:val="000000"/>
+                <w:sz w:val="22"/>
+                <w:szCs w:val="22"/>
+              </w:rPr>
+              <w:t>1067</w:t>
+            </w:r>
+          </w:p>
+        </w:tc>
+        <w:tc>
+          <w:tcPr>
+            <w:tcW w:w="1044" w:type="dxa"/>
+          </w:tcPr>
+          <w:p>
+            <w:r>
+              <w:rPr>
+                <w:rFonts w:ascii="Menlo" w:hAnsi="Menlo" w:cs="Menlo"/>
+                <w:color w:val="000000"/>
+                <w:sz w:val="22"/>
+                <w:szCs w:val="22"/>
+              </w:rPr>
+              <w:t>1069</w:t>
+            </w:r>
+          </w:p>
+        </w:tc>
+        <w:tc>
+          <w:tcPr>
+            <w:tcW w:w="1207" w:type="dxa"/>
+          </w:tcPr>
+          <w:p>
+            <w:r>
+              <w:rPr>
+                <w:rFonts w:ascii="Menlo" w:hAnsi="Menlo" w:cs="Menlo"/>
+                <w:color w:val="000000"/>
+                <w:sz w:val="22"/>
+                <w:szCs w:val="22"/>
+              </w:rPr>
+              <w:t>4.214</w:t>
+            </w:r>
             <w:bookmarkStart w:id="0" w:name="_GoBack"/>
             <w:bookmarkEnd w:id="0"/>
-          </w:p>
-        </w:tc>
-        <w:tc>
-          <w:tcPr>
-            <w:tcW w:w="1044" w:type="dxa"/>
-          </w:tcPr>
-          <w:p/>
-        </w:tc>
-        <w:tc>
-          <w:tcPr>
-            <w:tcW w:w="1207" w:type="dxa"/>
-          </w:tcPr>
-          <w:p/>
+            <w:r>
+              <w:rPr>
+                <w:rFonts w:ascii="Menlo" w:hAnsi="Menlo" w:cs="Menlo"/>
+                <w:color w:val="000000"/>
+                <w:sz w:val="22"/>
+                <w:szCs w:val="22"/>
+              </w:rPr>
+              <w:t xml:space="preserve"> s</w:t>
+            </w:r>
+          </w:p>
         </w:tc>
         <w:tc>
           <w:tcPr>
@@ -3873,25 +3697,22 @@
             <w:tcW w:w="3130" w:type="dxa"/>
           </w:tcPr>
           <w:p>
-            <w:proofErr w:type="spellStart"/>
-            <w:r>
-              <w:rPr>
-                <w:rFonts w:ascii="Menlo" w:hAnsi="Menlo" w:cs="Menlo"/>
-                <w:color w:val="000000"/>
-                <w:sz w:val="22"/>
-                <w:szCs w:val="22"/>
-              </w:rPr>
-              <w:t>astar_search</w:t>
-            </w:r>
-            <w:proofErr w:type="spellEnd"/>
-            <w:r>
-              <w:rPr>
-                <w:rFonts w:ascii="Menlo" w:hAnsi="Menlo" w:cs="Menlo"/>
-                <w:color w:val="000000"/>
-                <w:sz w:val="22"/>
-                <w:szCs w:val="22"/>
-              </w:rPr>
-              <w:t xml:space="preserve"> h_1</w:t>
+            <w:pPr>
+              <w:rPr>
+                <w:rFonts w:ascii="Menlo" w:hAnsi="Menlo" w:cs="Menlo"/>
+                <w:color w:val="000000"/>
+                <w:sz w:val="22"/>
+                <w:szCs w:val="22"/>
+              </w:rPr>
+            </w:pPr>
+            <w:r>
+              <w:rPr>
+                <w:rFonts w:ascii="Menlo" w:hAnsi="Menlo" w:cs="Menlo"/>
+                <w:color w:val="000000"/>
+                <w:sz w:val="22"/>
+                <w:szCs w:val="22"/>
+              </w:rPr>
+              <w:t>astar_search h_ignore_preconditions</w:t>
             </w:r>
           </w:p>
         </w:tc>
@@ -3944,119 +3765,15 @@
                 <w:szCs w:val="22"/>
               </w:rPr>
             </w:pPr>
-            <w:proofErr w:type="spellStart"/>
-            <w:r>
-              <w:rPr>
-                <w:rFonts w:ascii="Menlo" w:hAnsi="Menlo" w:cs="Menlo"/>
-                <w:color w:val="000000"/>
-                <w:sz w:val="22"/>
-                <w:szCs w:val="22"/>
-              </w:rPr>
-              <w:t>astar_search</w:t>
-            </w:r>
-            <w:proofErr w:type="spellEnd"/>
-            <w:r>
-              <w:rPr>
-                <w:rFonts w:ascii="Menlo" w:hAnsi="Menlo" w:cs="Menlo"/>
-                <w:color w:val="000000"/>
-                <w:sz w:val="22"/>
-                <w:szCs w:val="22"/>
-              </w:rPr>
-              <w:t xml:space="preserve"> </w:t>
-            </w:r>
-            <w:proofErr w:type="spellStart"/>
-            <w:r>
-              <w:rPr>
-                <w:rFonts w:ascii="Menlo" w:hAnsi="Menlo" w:cs="Menlo"/>
-                <w:color w:val="000000"/>
-                <w:sz w:val="22"/>
-                <w:szCs w:val="22"/>
-              </w:rPr>
-              <w:t>h_ignore_preconditions</w:t>
-            </w:r>
-            <w:proofErr w:type="spellEnd"/>
-          </w:p>
-        </w:tc>
-        <w:tc>
-          <w:tcPr>
-            <w:tcW w:w="1392" w:type="dxa"/>
-          </w:tcPr>
-          <w:p/>
-        </w:tc>
-        <w:tc>
-          <w:tcPr>
-            <w:tcW w:w="1044" w:type="dxa"/>
-          </w:tcPr>
-          <w:p/>
-        </w:tc>
-        <w:tc>
-          <w:tcPr>
-            <w:tcW w:w="1207" w:type="dxa"/>
-          </w:tcPr>
-          <w:p/>
-        </w:tc>
-        <w:tc>
-          <w:tcPr>
-            <w:tcW w:w="1393" w:type="dxa"/>
-          </w:tcPr>
-          <w:p/>
-        </w:tc>
-      </w:tr>
-      <w:tr>
-        <w:tc>
-          <w:tcPr>
-            <w:tcW w:w="1184" w:type="dxa"/>
-          </w:tcPr>
-          <w:p>
-            <w:r>
-              <w:t>P3</w:t>
-            </w:r>
-          </w:p>
-        </w:tc>
-        <w:tc>
-          <w:tcPr>
-            <w:tcW w:w="3130" w:type="dxa"/>
-          </w:tcPr>
-          <w:p>
-            <w:pPr>
-              <w:rPr>
-                <w:rFonts w:ascii="Menlo" w:hAnsi="Menlo" w:cs="Menlo"/>
-                <w:color w:val="000000"/>
-                <w:sz w:val="22"/>
-                <w:szCs w:val="22"/>
-              </w:rPr>
-            </w:pPr>
-            <w:proofErr w:type="spellStart"/>
-            <w:r>
-              <w:rPr>
-                <w:rFonts w:ascii="Menlo" w:hAnsi="Menlo" w:cs="Menlo"/>
-                <w:color w:val="000000"/>
-                <w:sz w:val="22"/>
-                <w:szCs w:val="22"/>
-              </w:rPr>
-              <w:t>astar_search</w:t>
-            </w:r>
-            <w:proofErr w:type="spellEnd"/>
-            <w:r>
-              <w:rPr>
-                <w:rFonts w:ascii="Menlo" w:hAnsi="Menlo" w:cs="Menlo"/>
-                <w:color w:val="000000"/>
-                <w:sz w:val="22"/>
-                <w:szCs w:val="22"/>
-              </w:rPr>
-              <w:t xml:space="preserve"> </w:t>
-            </w:r>
-            <w:proofErr w:type="spellStart"/>
-            <w:r>
-              <w:rPr>
-                <w:rFonts w:ascii="Menlo" w:hAnsi="Menlo" w:cs="Menlo"/>
-                <w:color w:val="000000"/>
-                <w:sz w:val="22"/>
-                <w:szCs w:val="22"/>
-              </w:rPr>
-              <w:t>h_pg_levelsum</w:t>
-            </w:r>
-            <w:proofErr w:type="spellEnd"/>
+            <w:r>
+              <w:rPr>
+                <w:rFonts w:ascii="Menlo" w:hAnsi="Menlo" w:cs="Menlo"/>
+                <w:color w:val="000000"/>
+                <w:sz w:val="22"/>
+                <w:szCs w:val="22"/>
+              </w:rPr>
+              <w:t>astar_search h_pg_levelsum</w:t>
+            </w:r>
           </w:p>
         </w:tc>
         <w:tc>

</xml_diff>

<commit_message>
Updating problem 2 definition
</commit_message>
<xml_diff>
--- a/heuristic_analysis.docx
+++ b/heuristic_analysis.docx
@@ -46,7 +46,47 @@
           <w:sz w:val="18"/>
           <w:szCs w:val="18"/>
         </w:rPr>
-        <w:t>Run uninformed planning searches for air_cargo_p1, air_cargo_p2, and air_cargo_p3; provide metrics on number of node expansions required, number of goal tests, time elapsed, and optimality of solution for each search algorithm. Include the result of at least three of these searches, including breadth-first and depth-first, in your write-up (breadth_first_search and depth_first_graph_search).</w:t>
+        <w:t>Run uninformed planning searches for air_cargo_p1, air_cargo_p2, and air_cargo_p3; provide metrics on number of node expansions required, number of goal tests, time elapsed, and optimality of solution for each search algorithm. Include the result of at least three of these searches, including breadth-first and depth-first, in your write-up (</w:t>
+      </w:r>
+      <w:proofErr w:type="spellStart"/>
+      <w:r>
+        <w:rPr>
+          <w:rFonts w:ascii="Menlo" w:hAnsi="Menlo" w:cs="Menlo"/>
+          <w:color w:val="000000"/>
+          <w:sz w:val="18"/>
+          <w:szCs w:val="18"/>
+        </w:rPr>
+        <w:t>breadth_first_search</w:t>
+      </w:r>
+      <w:proofErr w:type="spellEnd"/>
+      <w:r>
+        <w:rPr>
+          <w:rFonts w:ascii="Menlo" w:hAnsi="Menlo" w:cs="Menlo"/>
+          <w:color w:val="000000"/>
+          <w:sz w:val="18"/>
+          <w:szCs w:val="18"/>
+        </w:rPr>
+        <w:t xml:space="preserve"> and </w:t>
+      </w:r>
+      <w:proofErr w:type="spellStart"/>
+      <w:r>
+        <w:rPr>
+          <w:rFonts w:ascii="Menlo" w:hAnsi="Menlo" w:cs="Menlo"/>
+          <w:color w:val="000000"/>
+          <w:sz w:val="18"/>
+          <w:szCs w:val="18"/>
+        </w:rPr>
+        <w:t>depth_first_graph_search</w:t>
+      </w:r>
+      <w:proofErr w:type="spellEnd"/>
+      <w:r>
+        <w:rPr>
+          <w:rFonts w:ascii="Menlo" w:hAnsi="Menlo" w:cs="Menlo"/>
+          <w:color w:val="000000"/>
+          <w:sz w:val="18"/>
+          <w:szCs w:val="18"/>
+        </w:rPr>
+        <w:t>).</w:t>
       </w:r>
       <w:r>
         <w:rPr>
@@ -432,6 +472,7 @@
                 <w:szCs w:val="18"/>
               </w:rPr>
             </w:pPr>
+            <w:proofErr w:type="spellStart"/>
             <w:r>
               <w:rPr>
                 <w:rFonts w:ascii="Menlo" w:hAnsi="Menlo" w:cs="Menlo"/>
@@ -441,6 +482,7 @@
               </w:rPr>
               <w:t>Breadth_first_search</w:t>
             </w:r>
+            <w:proofErr w:type="spellEnd"/>
           </w:p>
         </w:tc>
         <w:tc>
@@ -961,6 +1003,7 @@
                 <w:szCs w:val="18"/>
               </w:rPr>
             </w:pPr>
+            <w:proofErr w:type="spellStart"/>
             <w:r>
               <w:rPr>
                 <w:rFonts w:ascii="Menlo" w:hAnsi="Menlo" w:cs="Menlo"/>
@@ -970,6 +1013,7 @@
               </w:rPr>
               <w:t>astar_search</w:t>
             </w:r>
+            <w:proofErr w:type="spellEnd"/>
             <w:r>
               <w:rPr>
                 <w:rFonts w:ascii="Menlo" w:hAnsi="Menlo" w:cs="Menlo"/>
@@ -1233,6 +1277,7 @@
                 <w:szCs w:val="22"/>
               </w:rPr>
             </w:pPr>
+            <w:proofErr w:type="spellStart"/>
             <w:r>
               <w:rPr>
                 <w:rFonts w:ascii="Menlo" w:hAnsi="Menlo" w:cs="Menlo"/>
@@ -1242,6 +1287,7 @@
               </w:rPr>
               <w:t>Breadth_first_search</w:t>
             </w:r>
+            <w:proofErr w:type="spellEnd"/>
           </w:p>
         </w:tc>
         <w:tc>
@@ -1759,6 +1805,7 @@
                 <w:szCs w:val="22"/>
               </w:rPr>
             </w:pPr>
+            <w:proofErr w:type="spellStart"/>
             <w:r>
               <w:rPr>
                 <w:rFonts w:ascii="Menlo" w:hAnsi="Menlo" w:cs="Menlo"/>
@@ -1768,6 +1815,7 @@
               </w:rPr>
               <w:t>astar_search</w:t>
             </w:r>
+            <w:proofErr w:type="spellEnd"/>
             <w:r>
               <w:rPr>
                 <w:rFonts w:ascii="Menlo" w:hAnsi="Menlo" w:cs="Menlo"/>
@@ -2040,6 +2088,7 @@
                 <w:szCs w:val="22"/>
               </w:rPr>
             </w:pPr>
+            <w:proofErr w:type="spellStart"/>
             <w:r>
               <w:rPr>
                 <w:rFonts w:ascii="Menlo" w:hAnsi="Menlo" w:cs="Menlo"/>
@@ -2049,6 +2098,7 @@
               </w:rPr>
               <w:t>Breadth_first_search</w:t>
             </w:r>
+            <w:proofErr w:type="spellEnd"/>
           </w:p>
         </w:tc>
         <w:tc>
@@ -2575,6 +2625,7 @@
                 <w:szCs w:val="22"/>
               </w:rPr>
             </w:pPr>
+            <w:proofErr w:type="spellStart"/>
             <w:r>
               <w:rPr>
                 <w:rFonts w:ascii="Menlo" w:hAnsi="Menlo" w:cs="Menlo"/>
@@ -2584,6 +2635,7 @@
               </w:rPr>
               <w:t>astar_search</w:t>
             </w:r>
+            <w:proofErr w:type="spellEnd"/>
             <w:r>
               <w:rPr>
                 <w:rFonts w:ascii="Menlo" w:hAnsi="Menlo" w:cs="Menlo"/>
@@ -2827,8 +2879,9 @@
           <w:sz w:val="18"/>
           <w:szCs w:val="18"/>
         </w:rPr>
-        <w:t>finally astar_search h_1; for P3 the order is revised, with br</w:t>
+        <w:t xml:space="preserve">finally </w:t>
       </w:r>
+      <w:proofErr w:type="spellStart"/>
       <w:r>
         <w:rPr>
           <w:rFonts w:ascii="Menlo" w:hAnsi="Menlo" w:cs="Menlo"/>
@@ -2836,7 +2889,46 @@
           <w:sz w:val="18"/>
           <w:szCs w:val="18"/>
         </w:rPr>
-        <w:t xml:space="preserve">eadth-first search most optimal, followed by astar_search h1 and finally </w:t>
+        <w:t>astar_search</w:t>
+      </w:r>
+      <w:proofErr w:type="spellEnd"/>
+      <w:r>
+        <w:rPr>
+          <w:rFonts w:ascii="Menlo" w:hAnsi="Menlo" w:cs="Menlo"/>
+          <w:color w:val="000000"/>
+          <w:sz w:val="18"/>
+          <w:szCs w:val="18"/>
+        </w:rPr>
+        <w:t xml:space="preserve"> h_1; for P3 the order is revised, with br</w:t>
+      </w:r>
+      <w:r>
+        <w:rPr>
+          <w:rFonts w:ascii="Menlo" w:hAnsi="Menlo" w:cs="Menlo"/>
+          <w:color w:val="000000"/>
+          <w:sz w:val="18"/>
+          <w:szCs w:val="18"/>
+        </w:rPr>
+        <w:t xml:space="preserve">eadth-first search most optimal, followed by </w:t>
+      </w:r>
+      <w:proofErr w:type="spellStart"/>
+      <w:r>
+        <w:rPr>
+          <w:rFonts w:ascii="Menlo" w:hAnsi="Menlo" w:cs="Menlo"/>
+          <w:color w:val="000000"/>
+          <w:sz w:val="18"/>
+          <w:szCs w:val="18"/>
+        </w:rPr>
+        <w:t>astar_search</w:t>
+      </w:r>
+      <w:proofErr w:type="spellEnd"/>
+      <w:r>
+        <w:rPr>
+          <w:rFonts w:ascii="Menlo" w:hAnsi="Menlo" w:cs="Menlo"/>
+          <w:color w:val="000000"/>
+          <w:sz w:val="18"/>
+          <w:szCs w:val="18"/>
+        </w:rPr>
+        <w:t xml:space="preserve"> h1 and finally </w:t>
       </w:r>
     </w:p>
     <w:p>
@@ -2945,7 +3037,27 @@
           <w:sz w:val="22"/>
           <w:szCs w:val="22"/>
         </w:rPr>
-        <w:t xml:space="preserve">    8. astar_search h_1</w:t>
+        <w:t xml:space="preserve">    8. </w:t>
+      </w:r>
+      <w:proofErr w:type="spellStart"/>
+      <w:r>
+        <w:rPr>
+          <w:rFonts w:ascii="Menlo" w:hAnsi="Menlo" w:cs="Menlo"/>
+          <w:color w:val="000000"/>
+          <w:sz w:val="22"/>
+          <w:szCs w:val="22"/>
+        </w:rPr>
+        <w:t>astar_search</w:t>
+      </w:r>
+      <w:proofErr w:type="spellEnd"/>
+      <w:r>
+        <w:rPr>
+          <w:rFonts w:ascii="Menlo" w:hAnsi="Menlo" w:cs="Menlo"/>
+          <w:color w:val="000000"/>
+          <w:sz w:val="22"/>
+          <w:szCs w:val="22"/>
+        </w:rPr>
+        <w:t xml:space="preserve"> h_1</w:t>
       </w:r>
     </w:p>
     <w:p>
@@ -2982,18 +3094,19 @@
           <w:sz w:val="22"/>
           <w:szCs w:val="22"/>
         </w:rPr>
-        <w:t xml:space="preserve">    9. astar_search h_ignore_preconditions</w:t>
+        <w:t xml:space="preserve">    9. </w:t>
       </w:r>
-    </w:p>
-    <w:p>
-      <w:pPr>
+      <w:proofErr w:type="spellStart"/>
+      <w:r>
         <w:rPr>
           <w:rFonts w:ascii="Menlo" w:hAnsi="Menlo" w:cs="Menlo"/>
           <w:color w:val="000000"/>
           <w:sz w:val="22"/>
           <w:szCs w:val="22"/>
         </w:rPr>
-      </w:pPr>
+        <w:t>astar_search</w:t>
+      </w:r>
+      <w:proofErr w:type="spellEnd"/>
       <w:r>
         <w:rPr>
           <w:rFonts w:ascii="Menlo" w:hAnsi="Menlo" w:cs="Menlo"/>
@@ -3001,8 +3114,69 @@
           <w:sz w:val="22"/>
           <w:szCs w:val="22"/>
         </w:rPr>
-        <w:t xml:space="preserve">    10. astar_search h_pg_levelsum</w:t>
+        <w:t xml:space="preserve"> </w:t>
       </w:r>
+      <w:proofErr w:type="spellStart"/>
+      <w:r>
+        <w:rPr>
+          <w:rFonts w:ascii="Menlo" w:hAnsi="Menlo" w:cs="Menlo"/>
+          <w:color w:val="000000"/>
+          <w:sz w:val="22"/>
+          <w:szCs w:val="22"/>
+        </w:rPr>
+        <w:t>h_ignore_preconditions</w:t>
+      </w:r>
+      <w:proofErr w:type="spellEnd"/>
+    </w:p>
+    <w:p>
+      <w:pPr>
+        <w:rPr>
+          <w:rFonts w:ascii="Menlo" w:hAnsi="Menlo" w:cs="Menlo"/>
+          <w:color w:val="000000"/>
+          <w:sz w:val="22"/>
+          <w:szCs w:val="22"/>
+        </w:rPr>
+      </w:pPr>
+      <w:r>
+        <w:rPr>
+          <w:rFonts w:ascii="Menlo" w:hAnsi="Menlo" w:cs="Menlo"/>
+          <w:color w:val="000000"/>
+          <w:sz w:val="22"/>
+          <w:szCs w:val="22"/>
+        </w:rPr>
+        <w:t xml:space="preserve">    10. </w:t>
+      </w:r>
+      <w:proofErr w:type="spellStart"/>
+      <w:r>
+        <w:rPr>
+          <w:rFonts w:ascii="Menlo" w:hAnsi="Menlo" w:cs="Menlo"/>
+          <w:color w:val="000000"/>
+          <w:sz w:val="22"/>
+          <w:szCs w:val="22"/>
+        </w:rPr>
+        <w:t>astar_search</w:t>
+      </w:r>
+      <w:proofErr w:type="spellEnd"/>
+      <w:r>
+        <w:rPr>
+          <w:rFonts w:ascii="Menlo" w:hAnsi="Menlo" w:cs="Menlo"/>
+          <w:color w:val="000000"/>
+          <w:sz w:val="22"/>
+          <w:szCs w:val="22"/>
+        </w:rPr>
+        <w:t xml:space="preserve"> </w:t>
+      </w:r>
+      <w:proofErr w:type="spellStart"/>
+      <w:r>
+        <w:rPr>
+          <w:rFonts w:ascii="Menlo" w:hAnsi="Menlo" w:cs="Menlo"/>
+          <w:color w:val="000000"/>
+          <w:sz w:val="22"/>
+          <w:szCs w:val="22"/>
+        </w:rPr>
+        <w:t>h_pg_levelsum</w:t>
+      </w:r>
+      <w:proofErr w:type="spellEnd"/>
     </w:p>
     <w:p>
       <w:pPr>
@@ -3142,14 +3316,25 @@
             <w:tcW w:w="3130" w:type="dxa"/>
           </w:tcPr>
           <w:p>
-            <w:r>
-              <w:rPr>
-                <w:rFonts w:ascii="Menlo" w:hAnsi="Menlo" w:cs="Menlo"/>
-                <w:color w:val="000000"/>
-                <w:sz w:val="22"/>
-                <w:szCs w:val="22"/>
-              </w:rPr>
-              <w:t>astar_search h_1</w:t>
+            <w:proofErr w:type="spellStart"/>
+            <w:r>
+              <w:rPr>
+                <w:rFonts w:ascii="Menlo" w:hAnsi="Menlo" w:cs="Menlo"/>
+                <w:color w:val="000000"/>
+                <w:sz w:val="22"/>
+                <w:szCs w:val="22"/>
+              </w:rPr>
+              <w:t>astar_search</w:t>
+            </w:r>
+            <w:proofErr w:type="spellEnd"/>
+            <w:r>
+              <w:rPr>
+                <w:rFonts w:ascii="Menlo" w:hAnsi="Menlo" w:cs="Menlo"/>
+                <w:color w:val="000000"/>
+                <w:sz w:val="22"/>
+                <w:szCs w:val="22"/>
+              </w:rPr>
+              <w:t xml:space="preserve"> h_1</w:t>
             </w:r>
           </w:p>
         </w:tc>
@@ -3221,15 +3406,37 @@
             <w:tcW w:w="3130" w:type="dxa"/>
           </w:tcPr>
           <w:p>
-            <w:r>
-              <w:rPr>
-                <w:rFonts w:ascii="Menlo" w:hAnsi="Menlo" w:cs="Menlo"/>
-                <w:color w:val="000000"/>
-                <w:sz w:val="22"/>
-                <w:szCs w:val="22"/>
-              </w:rPr>
-              <w:t>astar_search h_ignore_preconditions</w:t>
-            </w:r>
+            <w:proofErr w:type="spellStart"/>
+            <w:r>
+              <w:rPr>
+                <w:rFonts w:ascii="Menlo" w:hAnsi="Menlo" w:cs="Menlo"/>
+                <w:color w:val="000000"/>
+                <w:sz w:val="22"/>
+                <w:szCs w:val="22"/>
+              </w:rPr>
+              <w:t>astar_search</w:t>
+            </w:r>
+            <w:proofErr w:type="spellEnd"/>
+            <w:r>
+              <w:rPr>
+                <w:rFonts w:ascii="Menlo" w:hAnsi="Menlo" w:cs="Menlo"/>
+                <w:color w:val="000000"/>
+                <w:sz w:val="22"/>
+                <w:szCs w:val="22"/>
+              </w:rPr>
+              <w:t xml:space="preserve"> </w:t>
+            </w:r>
+            <w:proofErr w:type="spellStart"/>
+            <w:r>
+              <w:rPr>
+                <w:rFonts w:ascii="Menlo" w:hAnsi="Menlo" w:cs="Menlo"/>
+                <w:color w:val="000000"/>
+                <w:sz w:val="22"/>
+                <w:szCs w:val="22"/>
+              </w:rPr>
+              <w:t>h_ignore_preconditions</w:t>
+            </w:r>
+            <w:proofErr w:type="spellEnd"/>
           </w:p>
         </w:tc>
         <w:tc>
@@ -3285,15 +3492,37 @@
             <w:tcW w:w="3130" w:type="dxa"/>
           </w:tcPr>
           <w:p>
-            <w:r>
-              <w:rPr>
-                <w:rFonts w:ascii="Menlo" w:hAnsi="Menlo" w:cs="Menlo"/>
-                <w:color w:val="000000"/>
-                <w:sz w:val="22"/>
-                <w:szCs w:val="22"/>
-              </w:rPr>
-              <w:t>astar_search h_pg_levelsum</w:t>
-            </w:r>
+            <w:proofErr w:type="spellStart"/>
+            <w:r>
+              <w:rPr>
+                <w:rFonts w:ascii="Menlo" w:hAnsi="Menlo" w:cs="Menlo"/>
+                <w:color w:val="000000"/>
+                <w:sz w:val="22"/>
+                <w:szCs w:val="22"/>
+              </w:rPr>
+              <w:t>astar_search</w:t>
+            </w:r>
+            <w:proofErr w:type="spellEnd"/>
+            <w:r>
+              <w:rPr>
+                <w:rFonts w:ascii="Menlo" w:hAnsi="Menlo" w:cs="Menlo"/>
+                <w:color w:val="000000"/>
+                <w:sz w:val="22"/>
+                <w:szCs w:val="22"/>
+              </w:rPr>
+              <w:t xml:space="preserve"> </w:t>
+            </w:r>
+            <w:proofErr w:type="spellStart"/>
+            <w:r>
+              <w:rPr>
+                <w:rFonts w:ascii="Menlo" w:hAnsi="Menlo" w:cs="Menlo"/>
+                <w:color w:val="000000"/>
+                <w:sz w:val="22"/>
+                <w:szCs w:val="22"/>
+              </w:rPr>
+              <w:t>h_pg_levelsum</w:t>
+            </w:r>
+            <w:proofErr w:type="spellEnd"/>
           </w:p>
         </w:tc>
         <w:tc>
@@ -3364,14 +3593,25 @@
             <w:tcW w:w="3130" w:type="dxa"/>
           </w:tcPr>
           <w:p>
-            <w:r>
-              <w:rPr>
-                <w:rFonts w:ascii="Menlo" w:hAnsi="Menlo" w:cs="Menlo"/>
-                <w:color w:val="000000"/>
-                <w:sz w:val="22"/>
-                <w:szCs w:val="22"/>
-              </w:rPr>
-              <w:t>astar_search h_1</w:t>
+            <w:proofErr w:type="spellStart"/>
+            <w:r>
+              <w:rPr>
+                <w:rFonts w:ascii="Menlo" w:hAnsi="Menlo" w:cs="Menlo"/>
+                <w:color w:val="000000"/>
+                <w:sz w:val="22"/>
+                <w:szCs w:val="22"/>
+              </w:rPr>
+              <w:t>astar_search</w:t>
+            </w:r>
+            <w:proofErr w:type="spellEnd"/>
+            <w:r>
+              <w:rPr>
+                <w:rFonts w:ascii="Menlo" w:hAnsi="Menlo" w:cs="Menlo"/>
+                <w:color w:val="000000"/>
+                <w:sz w:val="22"/>
+                <w:szCs w:val="22"/>
+              </w:rPr>
+              <w:t xml:space="preserve"> h_1</w:t>
             </w:r>
           </w:p>
         </w:tc>
@@ -3455,15 +3695,37 @@
             <w:tcW w:w="3130" w:type="dxa"/>
           </w:tcPr>
           <w:p>
-            <w:r>
-              <w:rPr>
-                <w:rFonts w:ascii="Menlo" w:hAnsi="Menlo" w:cs="Menlo"/>
-                <w:color w:val="000000"/>
-                <w:sz w:val="22"/>
-                <w:szCs w:val="22"/>
-              </w:rPr>
-              <w:t>astar_search h_ignore_preconditions</w:t>
-            </w:r>
+            <w:proofErr w:type="spellStart"/>
+            <w:r>
+              <w:rPr>
+                <w:rFonts w:ascii="Menlo" w:hAnsi="Menlo" w:cs="Menlo"/>
+                <w:color w:val="000000"/>
+                <w:sz w:val="22"/>
+                <w:szCs w:val="22"/>
+              </w:rPr>
+              <w:t>astar_search</w:t>
+            </w:r>
+            <w:proofErr w:type="spellEnd"/>
+            <w:r>
+              <w:rPr>
+                <w:rFonts w:ascii="Menlo" w:hAnsi="Menlo" w:cs="Menlo"/>
+                <w:color w:val="000000"/>
+                <w:sz w:val="22"/>
+                <w:szCs w:val="22"/>
+              </w:rPr>
+              <w:t xml:space="preserve"> </w:t>
+            </w:r>
+            <w:proofErr w:type="spellStart"/>
+            <w:r>
+              <w:rPr>
+                <w:rFonts w:ascii="Menlo" w:hAnsi="Menlo" w:cs="Menlo"/>
+                <w:color w:val="000000"/>
+                <w:sz w:val="22"/>
+                <w:szCs w:val="22"/>
+              </w:rPr>
+              <w:t>h_ignore_preconditions</w:t>
+            </w:r>
+            <w:proofErr w:type="spellEnd"/>
           </w:p>
         </w:tc>
         <w:tc>
@@ -3537,15 +3799,37 @@
             <w:tcW w:w="3130" w:type="dxa"/>
           </w:tcPr>
           <w:p>
-            <w:r>
-              <w:rPr>
-                <w:rFonts w:ascii="Menlo" w:hAnsi="Menlo" w:cs="Menlo"/>
-                <w:color w:val="000000"/>
-                <w:sz w:val="22"/>
-                <w:szCs w:val="22"/>
-              </w:rPr>
-              <w:t>astar_search h_pg_levelsum</w:t>
-            </w:r>
+            <w:proofErr w:type="spellStart"/>
+            <w:r>
+              <w:rPr>
+                <w:rFonts w:ascii="Menlo" w:hAnsi="Menlo" w:cs="Menlo"/>
+                <w:color w:val="000000"/>
+                <w:sz w:val="22"/>
+                <w:szCs w:val="22"/>
+              </w:rPr>
+              <w:t>astar_search</w:t>
+            </w:r>
+            <w:proofErr w:type="spellEnd"/>
+            <w:r>
+              <w:rPr>
+                <w:rFonts w:ascii="Menlo" w:hAnsi="Menlo" w:cs="Menlo"/>
+                <w:color w:val="000000"/>
+                <w:sz w:val="22"/>
+                <w:szCs w:val="22"/>
+              </w:rPr>
+              <w:t xml:space="preserve"> </w:t>
+            </w:r>
+            <w:proofErr w:type="spellStart"/>
+            <w:r>
+              <w:rPr>
+                <w:rFonts w:ascii="Menlo" w:hAnsi="Menlo" w:cs="Menlo"/>
+                <w:color w:val="000000"/>
+                <w:sz w:val="22"/>
+                <w:szCs w:val="22"/>
+              </w:rPr>
+              <w:t>h_pg_levelsum</w:t>
+            </w:r>
+            <w:proofErr w:type="spellEnd"/>
           </w:p>
         </w:tc>
         <w:tc>
@@ -3604,14 +3888,25 @@
             <w:tcW w:w="3130" w:type="dxa"/>
           </w:tcPr>
           <w:p>
-            <w:r>
-              <w:rPr>
-                <w:rFonts w:ascii="Menlo" w:hAnsi="Menlo" w:cs="Menlo"/>
-                <w:color w:val="000000"/>
-                <w:sz w:val="22"/>
-                <w:szCs w:val="22"/>
-              </w:rPr>
-              <w:t>astar_search h_1</w:t>
+            <w:proofErr w:type="spellStart"/>
+            <w:r>
+              <w:rPr>
+                <w:rFonts w:ascii="Menlo" w:hAnsi="Menlo" w:cs="Menlo"/>
+                <w:color w:val="000000"/>
+                <w:sz w:val="22"/>
+                <w:szCs w:val="22"/>
+              </w:rPr>
+              <w:t>astar_search</w:t>
+            </w:r>
+            <w:proofErr w:type="spellEnd"/>
+            <w:r>
+              <w:rPr>
+                <w:rFonts w:ascii="Menlo" w:hAnsi="Menlo" w:cs="Menlo"/>
+                <w:color w:val="000000"/>
+                <w:sz w:val="22"/>
+                <w:szCs w:val="22"/>
+              </w:rPr>
+              <w:t xml:space="preserve"> h_1</w:t>
             </w:r>
           </w:p>
         </w:tc>
@@ -3659,18 +3954,7 @@
                 <w:sz w:val="22"/>
                 <w:szCs w:val="22"/>
               </w:rPr>
-              <w:t>4.214</w:t>
-            </w:r>
-            <w:bookmarkStart w:id="0" w:name="_GoBack"/>
-            <w:bookmarkEnd w:id="0"/>
-            <w:r>
-              <w:rPr>
-                <w:rFonts w:ascii="Menlo" w:hAnsi="Menlo" w:cs="Menlo"/>
-                <w:color w:val="000000"/>
-                <w:sz w:val="22"/>
-                <w:szCs w:val="22"/>
-              </w:rPr>
-              <w:t xml:space="preserve"> s</w:t>
+              <w:t>4.214 s</w:t>
             </w:r>
           </w:p>
         </w:tc>
@@ -3678,7 +3962,11 @@
           <w:tcPr>
             <w:tcW w:w="1393" w:type="dxa"/>
           </w:tcPr>
-          <w:p/>
+          <w:p>
+            <w:r>
+              <w:t>Path length of 6</w:t>
+            </w:r>
+          </w:p>
         </w:tc>
       </w:tr>
       <w:tr>
@@ -3705,40 +3993,93 @@
                 <w:szCs w:val="22"/>
               </w:rPr>
             </w:pPr>
-            <w:r>
-              <w:rPr>
-                <w:rFonts w:ascii="Menlo" w:hAnsi="Menlo" w:cs="Menlo"/>
-                <w:color w:val="000000"/>
-                <w:sz w:val="22"/>
-                <w:szCs w:val="22"/>
-              </w:rPr>
-              <w:t>astar_search h_ignore_preconditions</w:t>
-            </w:r>
+            <w:proofErr w:type="spellStart"/>
+            <w:r>
+              <w:rPr>
+                <w:rFonts w:ascii="Menlo" w:hAnsi="Menlo" w:cs="Menlo"/>
+                <w:color w:val="000000"/>
+                <w:sz w:val="22"/>
+                <w:szCs w:val="22"/>
+              </w:rPr>
+              <w:t>astar_search</w:t>
+            </w:r>
+            <w:proofErr w:type="spellEnd"/>
+            <w:r>
+              <w:rPr>
+                <w:rFonts w:ascii="Menlo" w:hAnsi="Menlo" w:cs="Menlo"/>
+                <w:color w:val="000000"/>
+                <w:sz w:val="22"/>
+                <w:szCs w:val="22"/>
+              </w:rPr>
+              <w:t xml:space="preserve"> </w:t>
+            </w:r>
+            <w:proofErr w:type="spellStart"/>
+            <w:r>
+              <w:rPr>
+                <w:rFonts w:ascii="Menlo" w:hAnsi="Menlo" w:cs="Menlo"/>
+                <w:color w:val="000000"/>
+                <w:sz w:val="22"/>
+                <w:szCs w:val="22"/>
+              </w:rPr>
+              <w:t>h_ignore_preconditions</w:t>
+            </w:r>
+            <w:proofErr w:type="spellEnd"/>
           </w:p>
         </w:tc>
         <w:tc>
           <w:tcPr>
             <w:tcW w:w="1392" w:type="dxa"/>
           </w:tcPr>
-          <w:p/>
+          <w:p>
+            <w:r>
+              <w:t>123</w:t>
+            </w:r>
+          </w:p>
         </w:tc>
         <w:tc>
           <w:tcPr>
             <w:tcW w:w="1044" w:type="dxa"/>
           </w:tcPr>
-          <w:p/>
+          <w:p>
+            <w:r>
+              <w:t>125</w:t>
+            </w:r>
+          </w:p>
         </w:tc>
         <w:tc>
           <w:tcPr>
             <w:tcW w:w="1207" w:type="dxa"/>
           </w:tcPr>
-          <w:p/>
+          <w:p>
+            <w:r>
+              <w:rPr>
+                <w:rFonts w:ascii="Menlo" w:hAnsi="Menlo" w:cs="Menlo"/>
+                <w:color w:val="000000"/>
+                <w:sz w:val="22"/>
+                <w:szCs w:val="22"/>
+              </w:rPr>
+              <w:t>0.54</w:t>
+            </w:r>
+            <w:r>
+              <w:rPr>
+                <w:rFonts w:ascii="Menlo" w:hAnsi="Menlo" w:cs="Menlo"/>
+                <w:color w:val="000000"/>
+                <w:sz w:val="22"/>
+                <w:szCs w:val="22"/>
+              </w:rPr>
+              <w:t>1 s</w:t>
+            </w:r>
+          </w:p>
         </w:tc>
         <w:tc>
           <w:tcPr>
             <w:tcW w:w="1393" w:type="dxa"/>
           </w:tcPr>
-          <w:p/>
+          <w:p>
+            <w:r>
+              <w:t>Path length of 6</w:t>
+            </w:r>
+          </w:p>
         </w:tc>
       </w:tr>
       <w:tr>
@@ -3765,43 +4106,540 @@
                 <w:szCs w:val="22"/>
               </w:rPr>
             </w:pPr>
-            <w:r>
-              <w:rPr>
-                <w:rFonts w:ascii="Menlo" w:hAnsi="Menlo" w:cs="Menlo"/>
-                <w:color w:val="000000"/>
-                <w:sz w:val="22"/>
-                <w:szCs w:val="22"/>
-              </w:rPr>
-              <w:t>astar_search h_pg_levelsum</w:t>
-            </w:r>
+            <w:proofErr w:type="spellStart"/>
+            <w:r>
+              <w:rPr>
+                <w:rFonts w:ascii="Menlo" w:hAnsi="Menlo" w:cs="Menlo"/>
+                <w:color w:val="000000"/>
+                <w:sz w:val="22"/>
+                <w:szCs w:val="22"/>
+              </w:rPr>
+              <w:t>astar_search</w:t>
+            </w:r>
+            <w:proofErr w:type="spellEnd"/>
+            <w:r>
+              <w:rPr>
+                <w:rFonts w:ascii="Menlo" w:hAnsi="Menlo" w:cs="Menlo"/>
+                <w:color w:val="000000"/>
+                <w:sz w:val="22"/>
+                <w:szCs w:val="22"/>
+              </w:rPr>
+              <w:t xml:space="preserve"> </w:t>
+            </w:r>
+            <w:proofErr w:type="spellStart"/>
+            <w:r>
+              <w:rPr>
+                <w:rFonts w:ascii="Menlo" w:hAnsi="Menlo" w:cs="Menlo"/>
+                <w:color w:val="000000"/>
+                <w:sz w:val="22"/>
+                <w:szCs w:val="22"/>
+              </w:rPr>
+              <w:t>h_pg_levelsum</w:t>
+            </w:r>
+            <w:proofErr w:type="spellEnd"/>
           </w:p>
         </w:tc>
         <w:tc>
           <w:tcPr>
             <w:tcW w:w="1392" w:type="dxa"/>
           </w:tcPr>
-          <w:p/>
+          <w:p>
+            <w:r>
+              <w:rPr>
+                <w:rFonts w:ascii="Menlo" w:hAnsi="Menlo" w:cs="Menlo"/>
+                <w:color w:val="000000"/>
+                <w:sz w:val="22"/>
+                <w:szCs w:val="22"/>
+              </w:rPr>
+              <w:t>1067</w:t>
+            </w:r>
+          </w:p>
         </w:tc>
         <w:tc>
           <w:tcPr>
             <w:tcW w:w="1044" w:type="dxa"/>
           </w:tcPr>
-          <w:p/>
+          <w:p>
+            <w:r>
+              <w:rPr>
+                <w:rFonts w:ascii="Menlo" w:hAnsi="Menlo" w:cs="Menlo"/>
+                <w:color w:val="000000"/>
+                <w:sz w:val="22"/>
+                <w:szCs w:val="22"/>
+              </w:rPr>
+              <w:t>1069</w:t>
+            </w:r>
+          </w:p>
         </w:tc>
         <w:tc>
           <w:tcPr>
             <w:tcW w:w="1207" w:type="dxa"/>
           </w:tcPr>
-          <w:p/>
+          <w:p>
+            <w:r>
+              <w:rPr>
+                <w:rFonts w:ascii="Menlo" w:hAnsi="Menlo" w:cs="Menlo"/>
+                <w:color w:val="000000"/>
+                <w:sz w:val="22"/>
+                <w:szCs w:val="22"/>
+              </w:rPr>
+              <w:t>550.752</w:t>
+            </w:r>
+            <w:r>
+              <w:rPr>
+                <w:rFonts w:ascii="Menlo" w:hAnsi="Menlo" w:cs="Menlo"/>
+                <w:color w:val="000000"/>
+                <w:sz w:val="22"/>
+                <w:szCs w:val="22"/>
+              </w:rPr>
+              <w:t xml:space="preserve"> s</w:t>
+            </w:r>
+          </w:p>
         </w:tc>
         <w:tc>
           <w:tcPr>
             <w:tcW w:w="1393" w:type="dxa"/>
           </w:tcPr>
-          <w:p/>
+          <w:p>
+            <w:r>
+              <w:t>Path length of 6</w:t>
+            </w:r>
+          </w:p>
         </w:tc>
       </w:tr>
     </w:tbl>
+    <w:p/>
+    <w:p>
+      <w:pPr>
+        <w:numPr>
+          <w:ilvl w:val="0"/>
+          <w:numId w:val="2"/>
+        </w:numPr>
+        <w:spacing w:before="100" w:beforeAutospacing="1" w:after="100" w:afterAutospacing="1"/>
+        <w:rPr>
+          <w:rFonts w:ascii="Helvetica" w:eastAsia="Times New Roman" w:hAnsi="Helvetica" w:cs="Times New Roman"/>
+          <w:color w:val="24292E"/>
+        </w:rPr>
+      </w:pPr>
+      <w:r>
+        <w:rPr>
+          <w:rFonts w:ascii="Helvetica" w:eastAsia="Times New Roman" w:hAnsi="Helvetica" w:cs="Times New Roman"/>
+          <w:color w:val="24292E"/>
+        </w:rPr>
+        <w:t>Provide an optimal plan for Problems 1, 2, and 3.</w:t>
+      </w:r>
+    </w:p>
+    <w:p>
+      <w:pPr>
+        <w:spacing w:before="100" w:beforeAutospacing="1" w:after="100" w:afterAutospacing="1"/>
+        <w:rPr>
+          <w:rFonts w:ascii="Helvetica" w:eastAsia="Times New Roman" w:hAnsi="Helvetica" w:cs="Times New Roman"/>
+          <w:color w:val="24292E"/>
+        </w:rPr>
+      </w:pPr>
+      <w:r>
+        <w:rPr>
+          <w:rFonts w:ascii="Helvetica" w:eastAsia="Times New Roman" w:hAnsi="Helvetica" w:cs="Times New Roman"/>
+          <w:color w:val="24292E"/>
+        </w:rPr>
+        <w:t>An optimal plan for Problem 2 is:</w:t>
+      </w:r>
+      <w:bookmarkStart w:id="0" w:name="_GoBack"/>
+      <w:bookmarkEnd w:id="0"/>
+    </w:p>
+    <w:p>
+      <w:pPr>
+        <w:spacing w:before="100" w:beforeAutospacing="1" w:after="100" w:afterAutospacing="1"/>
+        <w:rPr>
+          <w:rFonts w:ascii="Helvetica" w:eastAsia="Times New Roman" w:hAnsi="Helvetica" w:cs="Times New Roman"/>
+          <w:color w:val="24292E"/>
+        </w:rPr>
+      </w:pPr>
+      <w:r>
+        <w:rPr>
+          <w:rFonts w:ascii="Helvetica" w:eastAsia="Times New Roman" w:hAnsi="Helvetica" w:cs="Times New Roman"/>
+          <w:color w:val="24292E"/>
+        </w:rPr>
+        <w:t>An optimal plan for Problem 3 is:</w:t>
+      </w:r>
+    </w:p>
+    <w:p>
+      <w:pPr>
+        <w:widowControl w:val="0"/>
+        <w:tabs>
+          <w:tab w:val="left" w:pos="560"/>
+          <w:tab w:val="left" w:pos="1120"/>
+          <w:tab w:val="left" w:pos="1680"/>
+          <w:tab w:val="left" w:pos="2240"/>
+          <w:tab w:val="left" w:pos="2800"/>
+          <w:tab w:val="left" w:pos="3360"/>
+          <w:tab w:val="left" w:pos="3920"/>
+          <w:tab w:val="left" w:pos="4480"/>
+          <w:tab w:val="left" w:pos="5040"/>
+          <w:tab w:val="left" w:pos="5600"/>
+          <w:tab w:val="left" w:pos="6160"/>
+          <w:tab w:val="left" w:pos="6720"/>
+        </w:tabs>
+        <w:autoSpaceDE w:val="0"/>
+        <w:autoSpaceDN w:val="0"/>
+        <w:adjustRightInd w:val="0"/>
+        <w:rPr>
+          <w:rFonts w:ascii="Menlo" w:hAnsi="Menlo" w:cs="Menlo"/>
+          <w:color w:val="000000"/>
+          <w:sz w:val="22"/>
+          <w:szCs w:val="22"/>
+        </w:rPr>
+      </w:pPr>
+      <w:proofErr w:type="gramStart"/>
+      <w:r>
+        <w:rPr>
+          <w:rFonts w:ascii="Menlo" w:hAnsi="Menlo" w:cs="Menlo"/>
+          <w:color w:val="000000"/>
+          <w:sz w:val="22"/>
+          <w:szCs w:val="22"/>
+        </w:rPr>
+        <w:t>Load(</w:t>
+      </w:r>
+      <w:proofErr w:type="gramEnd"/>
+      <w:r>
+        <w:rPr>
+          <w:rFonts w:ascii="Menlo" w:hAnsi="Menlo" w:cs="Menlo"/>
+          <w:color w:val="000000"/>
+          <w:sz w:val="22"/>
+          <w:szCs w:val="22"/>
+        </w:rPr>
+        <w:t>C1, P1, SFO)</w:t>
+      </w:r>
+    </w:p>
+    <w:p>
+      <w:pPr>
+        <w:widowControl w:val="0"/>
+        <w:tabs>
+          <w:tab w:val="left" w:pos="560"/>
+          <w:tab w:val="left" w:pos="1120"/>
+          <w:tab w:val="left" w:pos="1680"/>
+          <w:tab w:val="left" w:pos="2240"/>
+          <w:tab w:val="left" w:pos="2800"/>
+          <w:tab w:val="left" w:pos="3360"/>
+          <w:tab w:val="left" w:pos="3920"/>
+          <w:tab w:val="left" w:pos="4480"/>
+          <w:tab w:val="left" w:pos="5040"/>
+          <w:tab w:val="left" w:pos="5600"/>
+          <w:tab w:val="left" w:pos="6160"/>
+          <w:tab w:val="left" w:pos="6720"/>
+        </w:tabs>
+        <w:autoSpaceDE w:val="0"/>
+        <w:autoSpaceDN w:val="0"/>
+        <w:adjustRightInd w:val="0"/>
+        <w:rPr>
+          <w:rFonts w:ascii="Menlo" w:hAnsi="Menlo" w:cs="Menlo"/>
+          <w:color w:val="000000"/>
+          <w:sz w:val="22"/>
+          <w:szCs w:val="22"/>
+        </w:rPr>
+      </w:pPr>
+      <w:proofErr w:type="gramStart"/>
+      <w:r>
+        <w:rPr>
+          <w:rFonts w:ascii="Menlo" w:hAnsi="Menlo" w:cs="Menlo"/>
+          <w:color w:val="000000"/>
+          <w:sz w:val="22"/>
+          <w:szCs w:val="22"/>
+        </w:rPr>
+        <w:t>Load(</w:t>
+      </w:r>
+      <w:proofErr w:type="gramEnd"/>
+      <w:r>
+        <w:rPr>
+          <w:rFonts w:ascii="Menlo" w:hAnsi="Menlo" w:cs="Menlo"/>
+          <w:color w:val="000000"/>
+          <w:sz w:val="22"/>
+          <w:szCs w:val="22"/>
+        </w:rPr>
+        <w:t>C2, P2, JFK)</w:t>
+      </w:r>
+    </w:p>
+    <w:p>
+      <w:pPr>
+        <w:widowControl w:val="0"/>
+        <w:tabs>
+          <w:tab w:val="left" w:pos="560"/>
+          <w:tab w:val="left" w:pos="1120"/>
+          <w:tab w:val="left" w:pos="1680"/>
+          <w:tab w:val="left" w:pos="2240"/>
+          <w:tab w:val="left" w:pos="2800"/>
+          <w:tab w:val="left" w:pos="3360"/>
+          <w:tab w:val="left" w:pos="3920"/>
+          <w:tab w:val="left" w:pos="4480"/>
+          <w:tab w:val="left" w:pos="5040"/>
+          <w:tab w:val="left" w:pos="5600"/>
+          <w:tab w:val="left" w:pos="6160"/>
+          <w:tab w:val="left" w:pos="6720"/>
+        </w:tabs>
+        <w:autoSpaceDE w:val="0"/>
+        <w:autoSpaceDN w:val="0"/>
+        <w:adjustRightInd w:val="0"/>
+        <w:rPr>
+          <w:rFonts w:ascii="Menlo" w:hAnsi="Menlo" w:cs="Menlo"/>
+          <w:color w:val="000000"/>
+          <w:sz w:val="22"/>
+          <w:szCs w:val="22"/>
+        </w:rPr>
+      </w:pPr>
+      <w:proofErr w:type="gramStart"/>
+      <w:r>
+        <w:rPr>
+          <w:rFonts w:ascii="Menlo" w:hAnsi="Menlo" w:cs="Menlo"/>
+          <w:color w:val="000000"/>
+          <w:sz w:val="22"/>
+          <w:szCs w:val="22"/>
+        </w:rPr>
+        <w:t>Fly(</w:t>
+      </w:r>
+      <w:proofErr w:type="gramEnd"/>
+      <w:r>
+        <w:rPr>
+          <w:rFonts w:ascii="Menlo" w:hAnsi="Menlo" w:cs="Menlo"/>
+          <w:color w:val="000000"/>
+          <w:sz w:val="22"/>
+          <w:szCs w:val="22"/>
+        </w:rPr>
+        <w:t>P1, SFO, JFK)</w:t>
+      </w:r>
+    </w:p>
+    <w:p>
+      <w:pPr>
+        <w:widowControl w:val="0"/>
+        <w:tabs>
+          <w:tab w:val="left" w:pos="560"/>
+          <w:tab w:val="left" w:pos="1120"/>
+          <w:tab w:val="left" w:pos="1680"/>
+          <w:tab w:val="left" w:pos="2240"/>
+          <w:tab w:val="left" w:pos="2800"/>
+          <w:tab w:val="left" w:pos="3360"/>
+          <w:tab w:val="left" w:pos="3920"/>
+          <w:tab w:val="left" w:pos="4480"/>
+          <w:tab w:val="left" w:pos="5040"/>
+          <w:tab w:val="left" w:pos="5600"/>
+          <w:tab w:val="left" w:pos="6160"/>
+          <w:tab w:val="left" w:pos="6720"/>
+        </w:tabs>
+        <w:autoSpaceDE w:val="0"/>
+        <w:autoSpaceDN w:val="0"/>
+        <w:adjustRightInd w:val="0"/>
+        <w:rPr>
+          <w:rFonts w:ascii="Menlo" w:hAnsi="Menlo" w:cs="Menlo"/>
+          <w:color w:val="000000"/>
+          <w:sz w:val="22"/>
+          <w:szCs w:val="22"/>
+        </w:rPr>
+      </w:pPr>
+      <w:proofErr w:type="gramStart"/>
+      <w:r>
+        <w:rPr>
+          <w:rFonts w:ascii="Menlo" w:hAnsi="Menlo" w:cs="Menlo"/>
+          <w:color w:val="000000"/>
+          <w:sz w:val="22"/>
+          <w:szCs w:val="22"/>
+        </w:rPr>
+        <w:t>Fly(</w:t>
+      </w:r>
+      <w:proofErr w:type="gramEnd"/>
+      <w:r>
+        <w:rPr>
+          <w:rFonts w:ascii="Menlo" w:hAnsi="Menlo" w:cs="Menlo"/>
+          <w:color w:val="000000"/>
+          <w:sz w:val="22"/>
+          <w:szCs w:val="22"/>
+        </w:rPr>
+        <w:t>P2, JFK, SFO)</w:t>
+      </w:r>
+    </w:p>
+    <w:p>
+      <w:pPr>
+        <w:widowControl w:val="0"/>
+        <w:tabs>
+          <w:tab w:val="left" w:pos="560"/>
+          <w:tab w:val="left" w:pos="1120"/>
+          <w:tab w:val="left" w:pos="1680"/>
+          <w:tab w:val="left" w:pos="2240"/>
+          <w:tab w:val="left" w:pos="2800"/>
+          <w:tab w:val="left" w:pos="3360"/>
+          <w:tab w:val="left" w:pos="3920"/>
+          <w:tab w:val="left" w:pos="4480"/>
+          <w:tab w:val="left" w:pos="5040"/>
+          <w:tab w:val="left" w:pos="5600"/>
+          <w:tab w:val="left" w:pos="6160"/>
+          <w:tab w:val="left" w:pos="6720"/>
+        </w:tabs>
+        <w:autoSpaceDE w:val="0"/>
+        <w:autoSpaceDN w:val="0"/>
+        <w:adjustRightInd w:val="0"/>
+        <w:rPr>
+          <w:rFonts w:ascii="Menlo" w:hAnsi="Menlo" w:cs="Menlo"/>
+          <w:color w:val="000000"/>
+          <w:sz w:val="22"/>
+          <w:szCs w:val="22"/>
+        </w:rPr>
+      </w:pPr>
+      <w:proofErr w:type="gramStart"/>
+      <w:r>
+        <w:rPr>
+          <w:rFonts w:ascii="Menlo" w:hAnsi="Menlo" w:cs="Menlo"/>
+          <w:color w:val="000000"/>
+          <w:sz w:val="22"/>
+          <w:szCs w:val="22"/>
+        </w:rPr>
+        <w:t>Unload(</w:t>
+      </w:r>
+      <w:proofErr w:type="gramEnd"/>
+      <w:r>
+        <w:rPr>
+          <w:rFonts w:ascii="Menlo" w:hAnsi="Menlo" w:cs="Menlo"/>
+          <w:color w:val="000000"/>
+          <w:sz w:val="22"/>
+          <w:szCs w:val="22"/>
+        </w:rPr>
+        <w:t>C2, P2, SFO)</w:t>
+      </w:r>
+    </w:p>
+    <w:p>
+      <w:pPr>
+        <w:widowControl w:val="0"/>
+        <w:tabs>
+          <w:tab w:val="left" w:pos="560"/>
+          <w:tab w:val="left" w:pos="1120"/>
+          <w:tab w:val="left" w:pos="1680"/>
+          <w:tab w:val="left" w:pos="2240"/>
+          <w:tab w:val="left" w:pos="2800"/>
+          <w:tab w:val="left" w:pos="3360"/>
+          <w:tab w:val="left" w:pos="3920"/>
+          <w:tab w:val="left" w:pos="4480"/>
+          <w:tab w:val="left" w:pos="5040"/>
+          <w:tab w:val="left" w:pos="5600"/>
+          <w:tab w:val="left" w:pos="6160"/>
+          <w:tab w:val="left" w:pos="6720"/>
+        </w:tabs>
+        <w:autoSpaceDE w:val="0"/>
+        <w:autoSpaceDN w:val="0"/>
+        <w:adjustRightInd w:val="0"/>
+        <w:rPr>
+          <w:rFonts w:ascii="Menlo" w:hAnsi="Menlo" w:cs="Menlo"/>
+          <w:color w:val="000000"/>
+          <w:sz w:val="22"/>
+          <w:szCs w:val="22"/>
+        </w:rPr>
+      </w:pPr>
+      <w:proofErr w:type="gramStart"/>
+      <w:r>
+        <w:rPr>
+          <w:rFonts w:ascii="Menlo" w:hAnsi="Menlo" w:cs="Menlo"/>
+          <w:color w:val="000000"/>
+          <w:sz w:val="22"/>
+          <w:szCs w:val="22"/>
+        </w:rPr>
+        <w:t>Unload(</w:t>
+      </w:r>
+      <w:proofErr w:type="gramEnd"/>
+      <w:r>
+        <w:rPr>
+          <w:rFonts w:ascii="Menlo" w:hAnsi="Menlo" w:cs="Menlo"/>
+          <w:color w:val="000000"/>
+          <w:sz w:val="22"/>
+          <w:szCs w:val="22"/>
+        </w:rPr>
+        <w:t>C1, P1, JFK)</w:t>
+      </w:r>
+    </w:p>
+    <w:p>
+      <w:pPr>
+        <w:spacing w:before="100" w:beforeAutospacing="1" w:after="100" w:afterAutospacing="1"/>
+        <w:rPr>
+          <w:rFonts w:ascii="Helvetica" w:eastAsia="Times New Roman" w:hAnsi="Helvetica" w:cs="Times New Roman"/>
+          <w:color w:val="24292E"/>
+        </w:rPr>
+      </w:pPr>
+    </w:p>
+    <w:p>
+      <w:pPr>
+        <w:numPr>
+          <w:ilvl w:val="0"/>
+          <w:numId w:val="2"/>
+        </w:numPr>
+        <w:spacing w:before="60" w:after="100" w:afterAutospacing="1"/>
+        <w:rPr>
+          <w:rFonts w:ascii="Helvetica" w:eastAsia="Times New Roman" w:hAnsi="Helvetica" w:cs="Times New Roman"/>
+          <w:color w:val="24292E"/>
+        </w:rPr>
+      </w:pPr>
+      <w:r>
+        <w:rPr>
+          <w:rFonts w:ascii="Helvetica" w:eastAsia="Times New Roman" w:hAnsi="Helvetica" w:cs="Times New Roman"/>
+          <w:color w:val="24292E"/>
+        </w:rPr>
+        <w:t>Compare and contrast non-heuristic search result metrics (optimality, time elapsed, number of node expansions) for Problems 1,2, and 3. Include breadth-first, depth-first, and at least one other uninformed non-heuristic search in your comparison; Your third choice of non-heuristic search may be skipped for Problem 3 if it takes longer than 10 minutes to run, but a note in this case should be included.</w:t>
+      </w:r>
+    </w:p>
+    <w:p>
+      <w:pPr>
+        <w:numPr>
+          <w:ilvl w:val="0"/>
+          <w:numId w:val="2"/>
+        </w:numPr>
+        <w:spacing w:before="60" w:after="100" w:afterAutospacing="1"/>
+        <w:rPr>
+          <w:rFonts w:ascii="Helvetica" w:eastAsia="Times New Roman" w:hAnsi="Helvetica" w:cs="Times New Roman"/>
+          <w:color w:val="24292E"/>
+        </w:rPr>
+      </w:pPr>
+      <w:r>
+        <w:rPr>
+          <w:rFonts w:ascii="Helvetica" w:eastAsia="Times New Roman" w:hAnsi="Helvetica" w:cs="Times New Roman"/>
+          <w:color w:val="24292E"/>
+        </w:rPr>
+        <w:t>Compare and contrast heuristic search result metrics using A* with the "ignore preconditions" and "level-sum" heuristics for Problems 1, 2, and 3.</w:t>
+      </w:r>
+    </w:p>
+    <w:p>
+      <w:pPr>
+        <w:numPr>
+          <w:ilvl w:val="0"/>
+          <w:numId w:val="2"/>
+        </w:numPr>
+        <w:spacing w:before="60" w:after="100" w:afterAutospacing="1"/>
+        <w:rPr>
+          <w:rFonts w:ascii="Helvetica" w:eastAsia="Times New Roman" w:hAnsi="Helvetica" w:cs="Times New Roman"/>
+          <w:color w:val="24292E"/>
+        </w:rPr>
+      </w:pPr>
+      <w:r>
+        <w:rPr>
+          <w:rFonts w:ascii="Helvetica" w:eastAsia="Times New Roman" w:hAnsi="Helvetica" w:cs="Times New Roman"/>
+          <w:color w:val="24292E"/>
+        </w:rPr>
+        <w:t>What was the best heuristic used in these problems? Was it better than non-heuristic search planning methods for all problems? Why or why not?</w:t>
+      </w:r>
+    </w:p>
+    <w:p>
+      <w:pPr>
+        <w:numPr>
+          <w:ilvl w:val="0"/>
+          <w:numId w:val="2"/>
+        </w:numPr>
+        <w:spacing w:before="60" w:after="100" w:afterAutospacing="1"/>
+        <w:rPr>
+          <w:rFonts w:ascii="Helvetica" w:eastAsia="Times New Roman" w:hAnsi="Helvetica" w:cs="Times New Roman"/>
+          <w:color w:val="24292E"/>
+        </w:rPr>
+      </w:pPr>
+      <w:r>
+        <w:rPr>
+          <w:rFonts w:ascii="Helvetica" w:eastAsia="Times New Roman" w:hAnsi="Helvetica" w:cs="Times New Roman"/>
+          <w:color w:val="24292E"/>
+        </w:rPr>
+        <w:t>Provide tables or other visual aids as needed for clarity in your discussion.</w:t>
+      </w:r>
+    </w:p>
     <w:p/>
     <w:sectPr>
       <w:pgSz w:w="12240" w:h="15840"/>
@@ -3964,8 +4802,160 @@
       </w:rPr>
     </w:lvl>
   </w:abstractNum>
+  <w:abstractNum w:abstractNumId="1">
+    <w:nsid w:val="6CF53D90"/>
+    <w:multiLevelType w:val="multilevel"/>
+    <w:tmpl w:val="E210FEA6"/>
+    <w:lvl w:ilvl="0">
+      <w:start w:val="1"/>
+      <w:numFmt w:val="bullet"/>
+      <w:lvlText w:val=""/>
+      <w:lvlJc w:val="left"/>
+      <w:pPr>
+        <w:tabs>
+          <w:tab w:val="num" w:pos="720"/>
+        </w:tabs>
+        <w:ind w:left="720" w:hanging="360"/>
+      </w:pPr>
+      <w:rPr>
+        <w:rFonts w:ascii="Symbol" w:hAnsi="Symbol" w:hint="default"/>
+        <w:sz w:val="20"/>
+      </w:rPr>
+    </w:lvl>
+    <w:lvl w:ilvl="1" w:tentative="1">
+      <w:start w:val="1"/>
+      <w:numFmt w:val="bullet"/>
+      <w:lvlText w:val="o"/>
+      <w:lvlJc w:val="left"/>
+      <w:pPr>
+        <w:tabs>
+          <w:tab w:val="num" w:pos="1440"/>
+        </w:tabs>
+        <w:ind w:left="1440" w:hanging="360"/>
+      </w:pPr>
+      <w:rPr>
+        <w:rFonts w:ascii="Courier New" w:hAnsi="Courier New" w:hint="default"/>
+        <w:sz w:val="20"/>
+      </w:rPr>
+    </w:lvl>
+    <w:lvl w:ilvl="2" w:tentative="1">
+      <w:start w:val="1"/>
+      <w:numFmt w:val="bullet"/>
+      <w:lvlText w:val=""/>
+      <w:lvlJc w:val="left"/>
+      <w:pPr>
+        <w:tabs>
+          <w:tab w:val="num" w:pos="2160"/>
+        </w:tabs>
+        <w:ind w:left="2160" w:hanging="360"/>
+      </w:pPr>
+      <w:rPr>
+        <w:rFonts w:ascii="Wingdings" w:hAnsi="Wingdings" w:hint="default"/>
+        <w:sz w:val="20"/>
+      </w:rPr>
+    </w:lvl>
+    <w:lvl w:ilvl="3" w:tentative="1">
+      <w:start w:val="1"/>
+      <w:numFmt w:val="bullet"/>
+      <w:lvlText w:val=""/>
+      <w:lvlJc w:val="left"/>
+      <w:pPr>
+        <w:tabs>
+          <w:tab w:val="num" w:pos="2880"/>
+        </w:tabs>
+        <w:ind w:left="2880" w:hanging="360"/>
+      </w:pPr>
+      <w:rPr>
+        <w:rFonts w:ascii="Wingdings" w:hAnsi="Wingdings" w:hint="default"/>
+        <w:sz w:val="20"/>
+      </w:rPr>
+    </w:lvl>
+    <w:lvl w:ilvl="4" w:tentative="1">
+      <w:start w:val="1"/>
+      <w:numFmt w:val="bullet"/>
+      <w:lvlText w:val=""/>
+      <w:lvlJc w:val="left"/>
+      <w:pPr>
+        <w:tabs>
+          <w:tab w:val="num" w:pos="3600"/>
+        </w:tabs>
+        <w:ind w:left="3600" w:hanging="360"/>
+      </w:pPr>
+      <w:rPr>
+        <w:rFonts w:ascii="Wingdings" w:hAnsi="Wingdings" w:hint="default"/>
+        <w:sz w:val="20"/>
+      </w:rPr>
+    </w:lvl>
+    <w:lvl w:ilvl="5" w:tentative="1">
+      <w:start w:val="1"/>
+      <w:numFmt w:val="bullet"/>
+      <w:lvlText w:val=""/>
+      <w:lvlJc w:val="left"/>
+      <w:pPr>
+        <w:tabs>
+          <w:tab w:val="num" w:pos="4320"/>
+        </w:tabs>
+        <w:ind w:left="4320" w:hanging="360"/>
+      </w:pPr>
+      <w:rPr>
+        <w:rFonts w:ascii="Wingdings" w:hAnsi="Wingdings" w:hint="default"/>
+        <w:sz w:val="20"/>
+      </w:rPr>
+    </w:lvl>
+    <w:lvl w:ilvl="6" w:tentative="1">
+      <w:start w:val="1"/>
+      <w:numFmt w:val="bullet"/>
+      <w:lvlText w:val=""/>
+      <w:lvlJc w:val="left"/>
+      <w:pPr>
+        <w:tabs>
+          <w:tab w:val="num" w:pos="5040"/>
+        </w:tabs>
+        <w:ind w:left="5040" w:hanging="360"/>
+      </w:pPr>
+      <w:rPr>
+        <w:rFonts w:ascii="Wingdings" w:hAnsi="Wingdings" w:hint="default"/>
+        <w:sz w:val="20"/>
+      </w:rPr>
+    </w:lvl>
+    <w:lvl w:ilvl="7" w:tentative="1">
+      <w:start w:val="1"/>
+      <w:numFmt w:val="bullet"/>
+      <w:lvlText w:val=""/>
+      <w:lvlJc w:val="left"/>
+      <w:pPr>
+        <w:tabs>
+          <w:tab w:val="num" w:pos="5760"/>
+        </w:tabs>
+        <w:ind w:left="5760" w:hanging="360"/>
+      </w:pPr>
+      <w:rPr>
+        <w:rFonts w:ascii="Wingdings" w:hAnsi="Wingdings" w:hint="default"/>
+        <w:sz w:val="20"/>
+      </w:rPr>
+    </w:lvl>
+    <w:lvl w:ilvl="8" w:tentative="1">
+      <w:start w:val="1"/>
+      <w:numFmt w:val="bullet"/>
+      <w:lvlText w:val=""/>
+      <w:lvlJc w:val="left"/>
+      <w:pPr>
+        <w:tabs>
+          <w:tab w:val="num" w:pos="6480"/>
+        </w:tabs>
+        <w:ind w:left="6480" w:hanging="360"/>
+      </w:pPr>
+      <w:rPr>
+        <w:rFonts w:ascii="Wingdings" w:hAnsi="Wingdings" w:hint="default"/>
+        <w:sz w:val="20"/>
+      </w:rPr>
+    </w:lvl>
+  </w:abstractNum>
   <w:num w:numId="1">
     <w:abstractNumId w:val="0"/>
+  </w:num>
+  <w:num w:numId="2">
+    <w:abstractNumId w:val="1"/>
   </w:num>
 </w:numbering>
 </file>

</xml_diff>